<commit_message>
Finalização da criação de todos os modelos.
</commit_message>
<xml_diff>
--- a/documentos/migração.docx
+++ b/documentos/migração.docx
@@ -1604,15 +1604,7 @@
           <w:color w:val="5B9BD5" w:themeColor="accent1"/>
           <w:u w:val="single"/>
         </w:rPr>
-        <w:t xml:space="preserve"> – </w:t>
-      </w:r>
-      <w:r>
-        <w:rPr>
-          <w:b/>
-          <w:color w:val="5B9BD5" w:themeColor="accent1"/>
-          <w:u w:val="single"/>
-        </w:rPr>
-        <w:t>Lista de grupo - ok</w:t>
+        <w:t xml:space="preserve"> – Lista de grupo - ok</w:t>
       </w:r>
     </w:p>
     <w:p>
@@ -1809,110 +1801,1279 @@
           <w:u w:val="single"/>
         </w:rPr>
         <w:t xml:space="preserve"> – Classe ok</w:t>
+      </w:r>
+    </w:p>
+    <w:p>
+      <w:pPr>
+        <w:pStyle w:val="PargrafodaLista"/>
+        <w:numPr>
+          <w:ilvl w:val="0"/>
+          <w:numId w:val="20"/>
+        </w:numPr>
+      </w:pPr>
+      <w:r>
+        <w:t>Código</w:t>
+      </w:r>
+    </w:p>
+    <w:p>
+      <w:pPr>
+        <w:pStyle w:val="PargrafodaLista"/>
+        <w:numPr>
+          <w:ilvl w:val="0"/>
+          <w:numId w:val="20"/>
+        </w:numPr>
+      </w:pPr>
+      <w:r>
+        <w:t>Nome</w:t>
+      </w:r>
+    </w:p>
+    <w:p>
+      <w:pPr>
+        <w:pStyle w:val="PargrafodaLista"/>
+        <w:numPr>
+          <w:ilvl w:val="0"/>
+          <w:numId w:val="20"/>
+        </w:numPr>
+      </w:pPr>
+      <w:r>
+        <w:t>Ativa</w:t>
+      </w:r>
+    </w:p>
+    <w:p>
+      <w:pPr>
+        <w:pStyle w:val="PargrafodaLista"/>
+        <w:numPr>
+          <w:ilvl w:val="0"/>
+          <w:numId w:val="20"/>
+        </w:numPr>
+      </w:pPr>
+      <w:r>
+        <w:t>EMPRESA (FK)</w:t>
+      </w:r>
+    </w:p>
+    <w:p>
+      <w:pPr>
+        <w:pStyle w:val="PargrafodaLista"/>
+        <w:numPr>
+          <w:ilvl w:val="0"/>
+          <w:numId w:val="20"/>
+        </w:numPr>
+      </w:pPr>
+      <w:r>
+        <w:t>SETOR (FK)</w:t>
+      </w:r>
+    </w:p>
+    <w:p>
+      <w:pPr>
+        <w:pStyle w:val="PargrafodaLista"/>
+        <w:numPr>
+          <w:ilvl w:val="0"/>
+          <w:numId w:val="20"/>
+        </w:numPr>
+      </w:pPr>
+      <w:r>
+        <w:t>CBO (FK)</w:t>
+      </w:r>
+    </w:p>
+    <w:p>
+      <w:pPr>
+        <w:rPr>
+          <w:b/>
+          <w:u w:val="single"/>
+        </w:rPr>
+      </w:pPr>
+      <w:r>
+        <w:rPr>
+          <w:b/>
+          <w:u w:val="single"/>
+        </w:rPr>
+        <w:t>FUNÇÃO RISCO OCUPACIONAL</w:t>
+      </w:r>
+      <w:r>
+        <w:rPr>
+          <w:b/>
+          <w:u w:val="single"/>
+        </w:rPr>
+        <w:t xml:space="preserve"> </w:t>
+      </w:r>
+      <w:r>
+        <w:rPr>
+          <w:b/>
+          <w:color w:val="5B9BD5" w:themeColor="accent1"/>
+          <w:u w:val="single"/>
+        </w:rPr>
+        <w:t>(</w:t>
+      </w:r>
+      <w:proofErr w:type="spellStart"/>
+      <w:r>
+        <w:rPr>
+          <w:b/>
+          <w:color w:val="5B9BD5" w:themeColor="accent1"/>
+          <w:u w:val="single"/>
+        </w:rPr>
+        <w:t>thener</w:t>
+      </w:r>
+      <w:proofErr w:type="spellEnd"/>
+      <w:r>
+        <w:rPr>
+          <w:b/>
+          <w:color w:val="5B9BD5" w:themeColor="accent1"/>
+          <w:u w:val="single"/>
+        </w:rPr>
+        <w:t>)</w:t>
+      </w:r>
+      <w:r>
+        <w:rPr>
+          <w:b/>
+          <w:color w:val="5B9BD5" w:themeColor="accent1"/>
+          <w:u w:val="single"/>
+        </w:rPr>
+        <w:t xml:space="preserve"> – Classe ok</w:t>
+      </w:r>
+    </w:p>
+    <w:p>
+      <w:pPr>
+        <w:pStyle w:val="PargrafodaLista"/>
+        <w:numPr>
+          <w:ilvl w:val="0"/>
+          <w:numId w:val="21"/>
+        </w:numPr>
+      </w:pPr>
+      <w:r>
+        <w:t>Código</w:t>
+      </w:r>
+    </w:p>
+    <w:p>
+      <w:pPr>
+        <w:pStyle w:val="PargrafodaLista"/>
+        <w:numPr>
+          <w:ilvl w:val="0"/>
+          <w:numId w:val="21"/>
+        </w:numPr>
+      </w:pPr>
+      <w:r>
+        <w:t>FUNÇÃO (FK)</w:t>
+      </w:r>
+    </w:p>
+    <w:p>
+      <w:pPr>
+        <w:pStyle w:val="PargrafodaLista"/>
+        <w:numPr>
+          <w:ilvl w:val="0"/>
+          <w:numId w:val="21"/>
+        </w:numPr>
+      </w:pPr>
+      <w:r>
+        <w:t>RISCO OCUPACIONAL (FK)</w:t>
+      </w:r>
+    </w:p>
+    <w:p>
+      <w:pPr>
+        <w:rPr>
+          <w:b/>
+          <w:u w:val="single"/>
+        </w:rPr>
+      </w:pPr>
+      <w:r>
+        <w:rPr>
+          <w:b/>
+          <w:u w:val="single"/>
+        </w:rPr>
+        <w:br w:type="page"/>
+      </w:r>
+    </w:p>
+    <w:p>
+      <w:pPr>
+        <w:rPr>
+          <w:b/>
+          <w:u w:val="single"/>
+        </w:rPr>
+      </w:pPr>
+      <w:r>
+        <w:rPr>
+          <w:b/>
+          <w:u w:val="single"/>
+        </w:rPr>
+        <w:lastRenderedPageBreak/>
+        <w:t>FUNÇÃO PROCEDIMENTO</w:t>
+      </w:r>
+      <w:r>
+        <w:rPr>
+          <w:b/>
+          <w:u w:val="single"/>
+        </w:rPr>
+        <w:t xml:space="preserve"> </w:t>
+      </w:r>
+      <w:r>
+        <w:rPr>
+          <w:b/>
+          <w:color w:val="5B9BD5" w:themeColor="accent1"/>
+          <w:u w:val="single"/>
+        </w:rPr>
+        <w:t>(</w:t>
+      </w:r>
+      <w:proofErr w:type="spellStart"/>
+      <w:r>
+        <w:rPr>
+          <w:b/>
+          <w:color w:val="5B9BD5" w:themeColor="accent1"/>
+          <w:u w:val="single"/>
+        </w:rPr>
+        <w:t>thener</w:t>
+      </w:r>
+      <w:proofErr w:type="spellEnd"/>
+      <w:r>
+        <w:rPr>
+          <w:b/>
+          <w:color w:val="5B9BD5" w:themeColor="accent1"/>
+          <w:u w:val="single"/>
+        </w:rPr>
+        <w:t>)</w:t>
+      </w:r>
+      <w:r>
+        <w:rPr>
+          <w:b/>
+          <w:color w:val="5B9BD5" w:themeColor="accent1"/>
+          <w:u w:val="single"/>
+        </w:rPr>
+        <w:t xml:space="preserve"> – Classe Ok @</w:t>
+      </w:r>
+      <w:proofErr w:type="spellStart"/>
+      <w:r>
+        <w:rPr>
+          <w:b/>
+          <w:color w:val="5B9BD5" w:themeColor="accent1"/>
+          <w:u w:val="single"/>
+        </w:rPr>
+        <w:t>Embeddable</w:t>
+      </w:r>
+      <w:proofErr w:type="spellEnd"/>
+    </w:p>
+    <w:p>
+      <w:pPr>
+        <w:pStyle w:val="PargrafodaLista"/>
+        <w:numPr>
+          <w:ilvl w:val="0"/>
+          <w:numId w:val="22"/>
+        </w:numPr>
+      </w:pPr>
+      <w:r>
+        <w:t>Código</w:t>
+      </w:r>
+    </w:p>
+    <w:p>
+      <w:pPr>
+        <w:pStyle w:val="PargrafodaLista"/>
+        <w:numPr>
+          <w:ilvl w:val="0"/>
+          <w:numId w:val="22"/>
+        </w:numPr>
+      </w:pPr>
+      <w:r>
+        <w:t>FUNÇÃO (FK)</w:t>
+      </w:r>
+    </w:p>
+    <w:p>
+      <w:pPr>
+        <w:pStyle w:val="PargrafodaLista"/>
+        <w:numPr>
+          <w:ilvl w:val="0"/>
+          <w:numId w:val="22"/>
+        </w:numPr>
+      </w:pPr>
+      <w:r>
+        <w:t>PROCEDIMENTO (FK)</w:t>
+      </w:r>
+    </w:p>
+    <w:p>
+      <w:pPr>
+        <w:pStyle w:val="PargrafodaLista"/>
+        <w:numPr>
+          <w:ilvl w:val="0"/>
+          <w:numId w:val="22"/>
+        </w:numPr>
+      </w:pPr>
+      <w:r>
+        <w:t>Idade Exigência</w:t>
+      </w:r>
+    </w:p>
+    <w:p>
+      <w:pPr>
+        <w:pStyle w:val="PargrafodaLista"/>
+        <w:numPr>
+          <w:ilvl w:val="0"/>
+          <w:numId w:val="22"/>
+        </w:numPr>
+      </w:pPr>
+      <w:r>
+        <w:t>Realiza Admissional / Retorno em Meses</w:t>
+      </w:r>
+    </w:p>
+    <w:p>
+      <w:pPr>
+        <w:pStyle w:val="PargrafodaLista"/>
+        <w:numPr>
+          <w:ilvl w:val="0"/>
+          <w:numId w:val="22"/>
+        </w:numPr>
+      </w:pPr>
+      <w:r>
+        <w:t>Realiza Periódico / Retorno em Meses</w:t>
+      </w:r>
+    </w:p>
+    <w:p>
+      <w:pPr>
+        <w:pStyle w:val="PargrafodaLista"/>
+        <w:numPr>
+          <w:ilvl w:val="0"/>
+          <w:numId w:val="22"/>
+        </w:numPr>
+      </w:pPr>
+      <w:r>
+        <w:t xml:space="preserve">Realiza </w:t>
+      </w:r>
+      <w:proofErr w:type="spellStart"/>
+      <w:r>
+        <w:t>Demissional</w:t>
+      </w:r>
+      <w:proofErr w:type="spellEnd"/>
+      <w:r>
+        <w:t xml:space="preserve"> / Retorno em Meses</w:t>
+      </w:r>
+    </w:p>
+    <w:p>
+      <w:pPr>
+        <w:pStyle w:val="PargrafodaLista"/>
+        <w:numPr>
+          <w:ilvl w:val="0"/>
+          <w:numId w:val="22"/>
+        </w:numPr>
+      </w:pPr>
+      <w:r>
+        <w:t>Realiza Mudança de Função / Retorno em Meses</w:t>
+      </w:r>
+    </w:p>
+    <w:p>
+      <w:pPr>
+        <w:pStyle w:val="PargrafodaLista"/>
+        <w:numPr>
+          <w:ilvl w:val="0"/>
+          <w:numId w:val="22"/>
+        </w:numPr>
+      </w:pPr>
+      <w:r>
+        <w:t>Realiza Retorno ao Trabalho / Retorno em Meses</w:t>
+      </w:r>
+    </w:p>
+    <w:p>
+      <w:pPr>
+        <w:pStyle w:val="PargrafodaLista"/>
+      </w:pPr>
+    </w:p>
+    <w:p>
+      <w:pPr>
+        <w:rPr>
+          <w:b/>
+          <w:u w:val="single"/>
+        </w:rPr>
+      </w:pPr>
+      <w:r>
+        <w:rPr>
+          <w:b/>
+          <w:u w:val="single"/>
+        </w:rPr>
+        <w:t>SERVIÇO</w:t>
+      </w:r>
+      <w:r>
+        <w:rPr>
+          <w:b/>
+          <w:u w:val="single"/>
+        </w:rPr>
+        <w:t xml:space="preserve"> </w:t>
+      </w:r>
+      <w:r>
+        <w:rPr>
+          <w:b/>
+          <w:color w:val="5B9BD5" w:themeColor="accent1"/>
+          <w:u w:val="single"/>
+        </w:rPr>
+        <w:t>(</w:t>
+      </w:r>
+      <w:proofErr w:type="spellStart"/>
+      <w:r>
+        <w:rPr>
+          <w:b/>
+          <w:color w:val="5B9BD5" w:themeColor="accent1"/>
+          <w:u w:val="single"/>
+        </w:rPr>
+        <w:t>pedro</w:t>
+      </w:r>
+      <w:proofErr w:type="spellEnd"/>
+      <w:r>
+        <w:rPr>
+          <w:b/>
+          <w:color w:val="5B9BD5" w:themeColor="accent1"/>
+          <w:u w:val="single"/>
+        </w:rPr>
+        <w:t>)</w:t>
+      </w:r>
+      <w:r>
+        <w:rPr>
+          <w:b/>
+          <w:color w:val="5B9BD5" w:themeColor="accent1"/>
+          <w:u w:val="single"/>
+        </w:rPr>
+        <w:t xml:space="preserve"> </w:t>
+      </w:r>
+      <w:r>
+        <w:rPr>
+          <w:b/>
+          <w:color w:val="5B9BD5" w:themeColor="accent1"/>
+          <w:u w:val="single"/>
+        </w:rPr>
+        <w:t>– Classe Ok</w:t>
+      </w:r>
+    </w:p>
+    <w:p>
+      <w:pPr>
+        <w:pStyle w:val="PargrafodaLista"/>
+        <w:numPr>
+          <w:ilvl w:val="0"/>
+          <w:numId w:val="23"/>
+        </w:numPr>
+      </w:pPr>
+      <w:r>
+        <w:t>Código</w:t>
+      </w:r>
+    </w:p>
+    <w:p>
+      <w:pPr>
+        <w:pStyle w:val="PargrafodaLista"/>
+        <w:numPr>
+          <w:ilvl w:val="0"/>
+          <w:numId w:val="23"/>
+        </w:numPr>
+      </w:pPr>
+      <w:r>
+        <w:t>Nome</w:t>
+      </w:r>
+    </w:p>
+    <w:p>
+      <w:pPr>
+        <w:rPr>
+          <w:b/>
+          <w:u w:val="single"/>
+        </w:rPr>
+      </w:pPr>
+      <w:r>
+        <w:rPr>
+          <w:b/>
+          <w:u w:val="single"/>
+        </w:rPr>
+        <w:t>E</w:t>
+      </w:r>
+      <w:r>
+        <w:rPr>
+          <w:b/>
+          <w:u w:val="single"/>
+        </w:rPr>
+        <w:t>MPRESA</w:t>
+      </w:r>
+      <w:r>
+        <w:rPr>
+          <w:b/>
+          <w:u w:val="single"/>
+        </w:rPr>
+        <w:t xml:space="preserve"> </w:t>
+      </w:r>
+      <w:r>
+        <w:rPr>
+          <w:b/>
+          <w:u w:val="single"/>
+        </w:rPr>
+        <w:t>SERVIÇO</w:t>
+      </w:r>
+      <w:r>
+        <w:rPr>
+          <w:b/>
+          <w:u w:val="single"/>
+        </w:rPr>
+        <w:t xml:space="preserve"> </w:t>
+      </w:r>
+      <w:r>
+        <w:rPr>
+          <w:b/>
+          <w:color w:val="5B9BD5" w:themeColor="accent1"/>
+          <w:u w:val="single"/>
+        </w:rPr>
+        <w:t>(</w:t>
+      </w:r>
+      <w:proofErr w:type="spellStart"/>
+      <w:r>
+        <w:rPr>
+          <w:b/>
+          <w:color w:val="5B9BD5" w:themeColor="accent1"/>
+          <w:u w:val="single"/>
+        </w:rPr>
+        <w:t>pedro</w:t>
+      </w:r>
+      <w:proofErr w:type="spellEnd"/>
+      <w:r>
+        <w:rPr>
+          <w:b/>
+          <w:color w:val="5B9BD5" w:themeColor="accent1"/>
+          <w:u w:val="single"/>
+        </w:rPr>
+        <w:t>)</w:t>
+      </w:r>
+      <w:r>
+        <w:rPr>
+          <w:b/>
+          <w:color w:val="5B9BD5" w:themeColor="accent1"/>
+          <w:u w:val="single"/>
+        </w:rPr>
+        <w:t xml:space="preserve"> </w:t>
+      </w:r>
+      <w:r>
+        <w:rPr>
+          <w:b/>
+          <w:color w:val="5B9BD5" w:themeColor="accent1"/>
+          <w:u w:val="single"/>
+        </w:rPr>
+        <w:t>– Classe</w:t>
+      </w:r>
+      <w:r>
+        <w:rPr>
+          <w:b/>
+          <w:color w:val="5B9BD5" w:themeColor="accent1"/>
+          <w:u w:val="single"/>
+        </w:rPr>
+        <w:t xml:space="preserve"> </w:t>
+      </w:r>
+      <w:r>
+        <w:rPr>
+          <w:b/>
+          <w:color w:val="5B9BD5" w:themeColor="accent1"/>
+          <w:u w:val="single"/>
+        </w:rPr>
+        <w:t>Ok @</w:t>
+      </w:r>
+      <w:proofErr w:type="spellStart"/>
+      <w:r>
+        <w:rPr>
+          <w:b/>
+          <w:color w:val="5B9BD5" w:themeColor="accent1"/>
+          <w:u w:val="single"/>
+        </w:rPr>
+        <w:t>Embeddable</w:t>
+      </w:r>
+      <w:proofErr w:type="spellEnd"/>
+    </w:p>
+    <w:p>
+      <w:pPr>
+        <w:pStyle w:val="PargrafodaLista"/>
+        <w:numPr>
+          <w:ilvl w:val="0"/>
+          <w:numId w:val="24"/>
+        </w:numPr>
+      </w:pPr>
+      <w:r>
+        <w:t>Código</w:t>
+      </w:r>
+    </w:p>
+    <w:p>
+      <w:pPr>
+        <w:pStyle w:val="PargrafodaLista"/>
+        <w:numPr>
+          <w:ilvl w:val="0"/>
+          <w:numId w:val="24"/>
+        </w:numPr>
+      </w:pPr>
+      <w:r>
+        <w:t>EMPRESA (FK)</w:t>
+      </w:r>
+    </w:p>
+    <w:p>
+      <w:pPr>
+        <w:pStyle w:val="PargrafodaLista"/>
+        <w:numPr>
+          <w:ilvl w:val="0"/>
+          <w:numId w:val="24"/>
+        </w:numPr>
+      </w:pPr>
+      <w:r>
+        <w:t>SERVICO (FK)</w:t>
+      </w:r>
+    </w:p>
+    <w:p>
+      <w:pPr>
+        <w:pStyle w:val="PargrafodaLista"/>
+        <w:numPr>
+          <w:ilvl w:val="0"/>
+          <w:numId w:val="24"/>
+        </w:numPr>
+      </w:pPr>
+      <w:r>
+        <w:t>Data</w:t>
+      </w:r>
+    </w:p>
+    <w:p>
+      <w:pPr>
+        <w:pStyle w:val="PargrafodaLista"/>
+        <w:numPr>
+          <w:ilvl w:val="0"/>
+          <w:numId w:val="24"/>
+        </w:numPr>
+      </w:pPr>
+      <w:proofErr w:type="spellStart"/>
+      <w:proofErr w:type="gramStart"/>
+      <w:r>
+        <w:t>descricao</w:t>
+      </w:r>
+      <w:proofErr w:type="spellEnd"/>
+      <w:proofErr w:type="gramEnd"/>
+    </w:p>
+    <w:p>
+      <w:pPr>
+        <w:rPr>
+          <w:b/>
+          <w:u w:val="single"/>
+        </w:rPr>
+      </w:pPr>
+      <w:r>
+        <w:rPr>
+          <w:b/>
+          <w:u w:val="single"/>
+        </w:rPr>
+        <w:t>LOTAÇÃO</w:t>
+      </w:r>
+      <w:r>
+        <w:rPr>
+          <w:b/>
+          <w:u w:val="single"/>
+        </w:rPr>
+        <w:t xml:space="preserve"> </w:t>
+      </w:r>
+      <w:r>
+        <w:rPr>
+          <w:b/>
+          <w:color w:val="5B9BD5" w:themeColor="accent1"/>
+          <w:u w:val="single"/>
+        </w:rPr>
+        <w:t>(</w:t>
+      </w:r>
+      <w:proofErr w:type="spellStart"/>
+      <w:r>
+        <w:rPr>
+          <w:b/>
+          <w:color w:val="5B9BD5" w:themeColor="accent1"/>
+          <w:u w:val="single"/>
+        </w:rPr>
+        <w:t>pedro</w:t>
+      </w:r>
+      <w:proofErr w:type="spellEnd"/>
+      <w:r>
+        <w:rPr>
+          <w:b/>
+          <w:color w:val="5B9BD5" w:themeColor="accent1"/>
+          <w:u w:val="single"/>
+        </w:rPr>
+        <w:t>)</w:t>
+      </w:r>
+      <w:r>
+        <w:rPr>
+          <w:b/>
+          <w:color w:val="5B9BD5" w:themeColor="accent1"/>
+          <w:u w:val="single"/>
+        </w:rPr>
+        <w:t xml:space="preserve"> – Classe Ok</w:t>
+      </w:r>
+    </w:p>
+    <w:p>
+      <w:pPr>
+        <w:pStyle w:val="PargrafodaLista"/>
+        <w:numPr>
+          <w:ilvl w:val="0"/>
+          <w:numId w:val="25"/>
+        </w:numPr>
+      </w:pPr>
+      <w:r>
+        <w:t>Código</w:t>
+      </w:r>
+    </w:p>
+    <w:p>
+      <w:pPr>
+        <w:pStyle w:val="PargrafodaLista"/>
+        <w:numPr>
+          <w:ilvl w:val="0"/>
+          <w:numId w:val="25"/>
+        </w:numPr>
+      </w:pPr>
+      <w:r>
+        <w:t>EMPRESA (FK)</w:t>
+      </w:r>
+    </w:p>
+    <w:p>
+      <w:pPr>
+        <w:pStyle w:val="PargrafodaLista"/>
+        <w:numPr>
+          <w:ilvl w:val="0"/>
+          <w:numId w:val="25"/>
+        </w:numPr>
+      </w:pPr>
+      <w:r>
+        <w:t>Nome</w:t>
+      </w:r>
+    </w:p>
+    <w:p>
+      <w:pPr>
+        <w:pStyle w:val="PargrafodaLista"/>
+        <w:numPr>
+          <w:ilvl w:val="0"/>
+          <w:numId w:val="25"/>
+        </w:numPr>
+      </w:pPr>
+      <w:r>
+        <w:t>Tipo pessoa (</w:t>
+      </w:r>
+      <w:proofErr w:type="spellStart"/>
+      <w:r>
+        <w:t>Enum</w:t>
+      </w:r>
+      <w:proofErr w:type="spellEnd"/>
+      <w:r>
+        <w:t>: jurídica / física)</w:t>
+      </w:r>
+    </w:p>
+    <w:p>
+      <w:pPr>
+        <w:pStyle w:val="PargrafodaLista"/>
+        <w:numPr>
+          <w:ilvl w:val="0"/>
+          <w:numId w:val="25"/>
+        </w:numPr>
+      </w:pPr>
+      <w:r>
+        <w:t>Ativa</w:t>
+      </w:r>
+    </w:p>
+    <w:p>
+      <w:pPr>
+        <w:pStyle w:val="PargrafodaLista"/>
+        <w:numPr>
+          <w:ilvl w:val="0"/>
+          <w:numId w:val="25"/>
+        </w:numPr>
+      </w:pPr>
+      <w:r>
+        <w:t>Endereço</w:t>
+      </w:r>
+    </w:p>
+    <w:p>
+      <w:pPr>
+        <w:pStyle w:val="PargrafodaLista"/>
+        <w:numPr>
+          <w:ilvl w:val="0"/>
+          <w:numId w:val="25"/>
+        </w:numPr>
+      </w:pPr>
+      <w:r>
+        <w:t>Telefone</w:t>
+      </w:r>
+    </w:p>
+    <w:p>
+      <w:pPr>
+        <w:pStyle w:val="PargrafodaLista"/>
+        <w:numPr>
+          <w:ilvl w:val="0"/>
+          <w:numId w:val="25"/>
+        </w:numPr>
+      </w:pPr>
+      <w:r>
+        <w:t>Contato</w:t>
+      </w:r>
+    </w:p>
+    <w:p>
+      <w:pPr>
+        <w:pStyle w:val="PargrafodaLista"/>
+        <w:numPr>
+          <w:ilvl w:val="0"/>
+          <w:numId w:val="25"/>
+        </w:numPr>
+      </w:pPr>
+      <w:r>
+        <w:t>Orientações específicas (campo texto)</w:t>
+      </w:r>
+    </w:p>
+    <w:p>
+      <w:pPr>
+        <w:rPr>
+          <w:b/>
+          <w:u w:val="single"/>
+        </w:rPr>
+      </w:pPr>
+      <w:r>
+        <w:rPr>
+          <w:b/>
+          <w:u w:val="single"/>
+        </w:rPr>
+        <w:br w:type="page"/>
+      </w:r>
+    </w:p>
+    <w:p>
+      <w:pPr>
+        <w:rPr>
+          <w:b/>
+          <w:u w:val="single"/>
+        </w:rPr>
+      </w:pPr>
+      <w:r>
+        <w:rPr>
+          <w:b/>
+          <w:u w:val="single"/>
+        </w:rPr>
+        <w:lastRenderedPageBreak/>
+        <w:t>FUNCIONÁRIO</w:t>
+      </w:r>
+      <w:r>
+        <w:rPr>
+          <w:b/>
+          <w:u w:val="single"/>
+        </w:rPr>
+        <w:t xml:space="preserve"> </w:t>
+      </w:r>
+      <w:r>
+        <w:rPr>
+          <w:b/>
+          <w:color w:val="5B9BD5" w:themeColor="accent1"/>
+          <w:u w:val="single"/>
+        </w:rPr>
+        <w:t>(</w:t>
+      </w:r>
+      <w:proofErr w:type="spellStart"/>
+      <w:r>
+        <w:rPr>
+          <w:b/>
+          <w:color w:val="5B9BD5" w:themeColor="accent1"/>
+          <w:u w:val="single"/>
+        </w:rPr>
+        <w:t>pedro</w:t>
+      </w:r>
+      <w:proofErr w:type="spellEnd"/>
+      <w:r>
+        <w:rPr>
+          <w:b/>
+          <w:color w:val="5B9BD5" w:themeColor="accent1"/>
+          <w:u w:val="single"/>
+        </w:rPr>
+        <w:t>)</w:t>
+      </w:r>
+      <w:r>
+        <w:rPr>
+          <w:b/>
+          <w:color w:val="5B9BD5" w:themeColor="accent1"/>
+          <w:u w:val="single"/>
+        </w:rPr>
+        <w:t xml:space="preserve"> </w:t>
+      </w:r>
+      <w:r>
+        <w:rPr>
+          <w:b/>
+          <w:color w:val="5B9BD5" w:themeColor="accent1"/>
+          <w:u w:val="single"/>
+        </w:rPr>
+        <w:t>– Classe Ok</w:t>
+      </w:r>
+    </w:p>
+    <w:p>
+      <w:pPr>
+        <w:pStyle w:val="PargrafodaLista"/>
+        <w:numPr>
+          <w:ilvl w:val="0"/>
+          <w:numId w:val="26"/>
+        </w:numPr>
+      </w:pPr>
+      <w:r>
+        <w:t>Código</w:t>
+      </w:r>
+    </w:p>
+    <w:p>
+      <w:pPr>
+        <w:pStyle w:val="PargrafodaLista"/>
+        <w:numPr>
+          <w:ilvl w:val="0"/>
+          <w:numId w:val="26"/>
+        </w:numPr>
+      </w:pPr>
+      <w:r>
+        <w:t>EMPRESA (FK)</w:t>
+      </w:r>
+    </w:p>
+    <w:p>
+      <w:pPr>
+        <w:pStyle w:val="PargrafodaLista"/>
+        <w:numPr>
+          <w:ilvl w:val="0"/>
+          <w:numId w:val="26"/>
+        </w:numPr>
+      </w:pPr>
+      <w:r>
+        <w:t>Nome</w:t>
+      </w:r>
+    </w:p>
+    <w:p>
+      <w:pPr>
+        <w:pStyle w:val="PargrafodaLista"/>
+        <w:numPr>
+          <w:ilvl w:val="0"/>
+          <w:numId w:val="26"/>
+        </w:numPr>
+      </w:pPr>
+      <w:r>
+        <w:t>FUNCAO (FK)</w:t>
+      </w:r>
+    </w:p>
+    <w:p>
+      <w:pPr>
+        <w:pStyle w:val="PargrafodaLista"/>
+        <w:numPr>
+          <w:ilvl w:val="0"/>
+          <w:numId w:val="26"/>
+        </w:numPr>
+      </w:pPr>
+      <w:r>
+        <w:t>LOTACAO (FK)</w:t>
+      </w:r>
+    </w:p>
+    <w:p>
+      <w:pPr>
+        <w:pStyle w:val="PargrafodaLista"/>
+        <w:numPr>
+          <w:ilvl w:val="0"/>
+          <w:numId w:val="26"/>
+        </w:numPr>
+      </w:pPr>
+      <w:r>
+        <w:t>Data admissão</w:t>
+      </w:r>
+    </w:p>
+    <w:p>
+      <w:pPr>
+        <w:pStyle w:val="PargrafodaLista"/>
+        <w:numPr>
+          <w:ilvl w:val="0"/>
+          <w:numId w:val="26"/>
+        </w:numPr>
+      </w:pPr>
+      <w:proofErr w:type="spellStart"/>
+      <w:r>
+        <w:t>Ctps</w:t>
+      </w:r>
+      <w:proofErr w:type="spellEnd"/>
+    </w:p>
+    <w:p>
+      <w:pPr>
+        <w:pStyle w:val="PargrafodaLista"/>
+        <w:numPr>
+          <w:ilvl w:val="0"/>
+          <w:numId w:val="26"/>
+        </w:numPr>
+      </w:pPr>
+      <w:proofErr w:type="spellStart"/>
+      <w:r>
+        <w:t>Nit</w:t>
+      </w:r>
+      <w:proofErr w:type="spellEnd"/>
+    </w:p>
+    <w:p>
+      <w:pPr>
+        <w:pStyle w:val="PargrafodaLista"/>
+        <w:numPr>
+          <w:ilvl w:val="0"/>
+          <w:numId w:val="26"/>
+        </w:numPr>
+      </w:pPr>
+      <w:proofErr w:type="spellStart"/>
+      <w:r>
+        <w:t>Rg</w:t>
+      </w:r>
+      <w:proofErr w:type="spellEnd"/>
+    </w:p>
+    <w:p>
+      <w:pPr>
+        <w:pStyle w:val="PargrafodaLista"/>
+        <w:numPr>
+          <w:ilvl w:val="0"/>
+          <w:numId w:val="26"/>
+        </w:numPr>
+      </w:pPr>
+      <w:r>
+        <w:t>Data nascimento</w:t>
+      </w:r>
+    </w:p>
+    <w:p>
+      <w:pPr>
+        <w:pStyle w:val="PargrafodaLista"/>
+        <w:numPr>
+          <w:ilvl w:val="0"/>
+          <w:numId w:val="26"/>
+        </w:numPr>
+      </w:pPr>
+      <w:r>
+        <w:t>Sexo</w:t>
+      </w:r>
+    </w:p>
+    <w:p>
+      <w:pPr>
+        <w:pStyle w:val="PargrafodaLista"/>
+        <w:numPr>
+          <w:ilvl w:val="0"/>
+          <w:numId w:val="26"/>
+        </w:numPr>
+      </w:pPr>
+      <w:r>
+        <w:t>Situação (</w:t>
+      </w:r>
+      <w:proofErr w:type="spellStart"/>
+      <w:r>
+        <w:t>Enum</w:t>
+      </w:r>
+      <w:proofErr w:type="spellEnd"/>
+      <w:r>
+        <w:t xml:space="preserve">: ativo / demitido / </w:t>
+      </w:r>
+      <w:proofErr w:type="spellStart"/>
+      <w:r>
+        <w:t>lic</w:t>
+      </w:r>
+      <w:proofErr w:type="spellEnd"/>
+      <w:r>
+        <w:t xml:space="preserve"> maternidade / afastado / licenciado / baixa)</w:t>
+      </w:r>
+    </w:p>
+    <w:p>
+      <w:pPr>
+        <w:rPr>
+          <w:b/>
+          <w:u w:val="single"/>
+        </w:rPr>
+      </w:pPr>
+      <w:r>
+        <w:rPr>
+          <w:b/>
+          <w:u w:val="single"/>
+        </w:rPr>
+        <w:t>C</w:t>
+      </w:r>
+      <w:r>
+        <w:rPr>
+          <w:b/>
+          <w:u w:val="single"/>
+        </w:rPr>
+        <w:t>REDENCIADO</w:t>
+      </w:r>
+      <w:r>
+        <w:rPr>
+          <w:b/>
+          <w:u w:val="single"/>
+        </w:rPr>
+        <w:t xml:space="preserve"> </w:t>
+      </w:r>
+      <w:r>
+        <w:rPr>
+          <w:b/>
+          <w:color w:val="5B9BD5" w:themeColor="accent1"/>
+          <w:u w:val="single"/>
+        </w:rPr>
+        <w:t>(</w:t>
+      </w:r>
+      <w:proofErr w:type="spellStart"/>
+      <w:r>
+        <w:rPr>
+          <w:b/>
+          <w:color w:val="5B9BD5" w:themeColor="accent1"/>
+          <w:u w:val="single"/>
+        </w:rPr>
+        <w:t>thener</w:t>
+      </w:r>
+      <w:proofErr w:type="spellEnd"/>
+      <w:r>
+        <w:rPr>
+          <w:b/>
+          <w:color w:val="5B9BD5" w:themeColor="accent1"/>
+          <w:u w:val="single"/>
+        </w:rPr>
+        <w:t>)</w:t>
+      </w:r>
+      <w:r>
+        <w:rPr>
+          <w:b/>
+          <w:color w:val="5B9BD5" w:themeColor="accent1"/>
+          <w:u w:val="single"/>
+        </w:rPr>
+        <w:t xml:space="preserve"> </w:t>
+      </w:r>
+      <w:r>
+        <w:rPr>
+          <w:b/>
+          <w:color w:val="5B9BD5" w:themeColor="accent1"/>
+          <w:u w:val="single"/>
+        </w:rPr>
+        <w:t>– Classe Ok</w:t>
+      </w:r>
+    </w:p>
+    <w:p>
+      <w:pPr>
+        <w:pStyle w:val="PargrafodaLista"/>
+        <w:numPr>
+          <w:ilvl w:val="0"/>
+          <w:numId w:val="27"/>
+        </w:numPr>
+      </w:pPr>
+      <w:r>
+        <w:t>Código</w:t>
+      </w:r>
+    </w:p>
+    <w:p>
+      <w:pPr>
+        <w:pStyle w:val="PargrafodaLista"/>
+        <w:numPr>
+          <w:ilvl w:val="0"/>
+          <w:numId w:val="27"/>
+        </w:numPr>
+      </w:pPr>
+      <w:r>
+        <w:t>Nome</w:t>
+      </w:r>
+    </w:p>
+    <w:p>
+      <w:pPr>
+        <w:pStyle w:val="PargrafodaLista"/>
+        <w:numPr>
+          <w:ilvl w:val="0"/>
+          <w:numId w:val="27"/>
+        </w:numPr>
+      </w:pPr>
+      <w:r>
+        <w:t>Endereço</w:t>
+      </w:r>
+    </w:p>
+    <w:p>
+      <w:pPr>
+        <w:pStyle w:val="PargrafodaLista"/>
+        <w:numPr>
+          <w:ilvl w:val="0"/>
+          <w:numId w:val="27"/>
+        </w:numPr>
+      </w:pPr>
+      <w:r>
+        <w:t>Referência do endereço</w:t>
+      </w:r>
+    </w:p>
+    <w:p>
+      <w:pPr>
+        <w:pStyle w:val="PargrafodaLista"/>
+        <w:numPr>
+          <w:ilvl w:val="0"/>
+          <w:numId w:val="27"/>
+        </w:numPr>
+      </w:pPr>
+      <w:r>
+        <w:t>Horário de atendimento</w:t>
+      </w:r>
+    </w:p>
+    <w:p>
+      <w:pPr>
+        <w:pStyle w:val="PargrafodaLista"/>
+        <w:numPr>
+          <w:ilvl w:val="0"/>
+          <w:numId w:val="27"/>
+        </w:numPr>
+      </w:pPr>
+      <w:r>
+        <w:t>Ativo</w:t>
+      </w:r>
+    </w:p>
+    <w:p>
+      <w:pPr>
+        <w:rPr>
+          <w:b/>
+          <w:u w:val="single"/>
+        </w:rPr>
+      </w:pPr>
+      <w:r>
+        <w:rPr>
+          <w:b/>
+          <w:u w:val="single"/>
+        </w:rPr>
+        <w:t>PROCEDIMENTOS DO CREDENCIADO</w:t>
+      </w:r>
+      <w:r>
+        <w:rPr>
+          <w:b/>
+          <w:u w:val="single"/>
+        </w:rPr>
+        <w:t xml:space="preserve"> </w:t>
+      </w:r>
+      <w:r>
+        <w:rPr>
+          <w:b/>
+          <w:color w:val="5B9BD5" w:themeColor="accent1"/>
+          <w:u w:val="single"/>
+        </w:rPr>
+        <w:t>(</w:t>
+      </w:r>
+      <w:proofErr w:type="spellStart"/>
+      <w:r>
+        <w:rPr>
+          <w:b/>
+          <w:color w:val="5B9BD5" w:themeColor="accent1"/>
+          <w:u w:val="single"/>
+        </w:rPr>
+        <w:t>thener</w:t>
+      </w:r>
+      <w:proofErr w:type="spellEnd"/>
+      <w:r>
+        <w:rPr>
+          <w:b/>
+          <w:color w:val="5B9BD5" w:themeColor="accent1"/>
+          <w:u w:val="single"/>
+        </w:rPr>
+        <w:t>)</w:t>
+      </w:r>
+      <w:r>
+        <w:rPr>
+          <w:b/>
+          <w:color w:val="5B9BD5" w:themeColor="accent1"/>
+          <w:u w:val="single"/>
+        </w:rPr>
+        <w:t xml:space="preserve"> –</w:t>
+      </w:r>
+      <w:r>
+        <w:rPr>
+          <w:b/>
+          <w:color w:val="5B9BD5" w:themeColor="accent1"/>
+          <w:u w:val="single"/>
+        </w:rPr>
+        <w:t xml:space="preserve"> </w:t>
+      </w:r>
+      <w:r>
+        <w:rPr>
+          <w:b/>
+          <w:color w:val="5B9BD5" w:themeColor="accent1"/>
+          <w:u w:val="single"/>
+        </w:rPr>
+        <w:t>O</w:t>
       </w:r>
       <w:bookmarkStart w:id="0" w:name="_GoBack"/>
       <w:bookmarkEnd w:id="0"/>
-    </w:p>
-    <w:p>
-      <w:pPr>
-        <w:pStyle w:val="PargrafodaLista"/>
-        <w:numPr>
-          <w:ilvl w:val="0"/>
-          <w:numId w:val="20"/>
-        </w:numPr>
-      </w:pPr>
-      <w:r>
-        <w:t>Código</w:t>
-      </w:r>
-    </w:p>
-    <w:p>
-      <w:pPr>
-        <w:pStyle w:val="PargrafodaLista"/>
-        <w:numPr>
-          <w:ilvl w:val="0"/>
-          <w:numId w:val="20"/>
-        </w:numPr>
-      </w:pPr>
-      <w:r>
-        <w:t>Nome</w:t>
-      </w:r>
-    </w:p>
-    <w:p>
-      <w:pPr>
-        <w:pStyle w:val="PargrafodaLista"/>
-        <w:numPr>
-          <w:ilvl w:val="0"/>
-          <w:numId w:val="20"/>
-        </w:numPr>
-      </w:pPr>
-      <w:r>
-        <w:t>Ativa</w:t>
-      </w:r>
-    </w:p>
-    <w:p>
-      <w:pPr>
-        <w:pStyle w:val="PargrafodaLista"/>
-        <w:numPr>
-          <w:ilvl w:val="0"/>
-          <w:numId w:val="20"/>
-        </w:numPr>
-      </w:pPr>
-      <w:r>
-        <w:t>EMPRESA (FK)</w:t>
-      </w:r>
-    </w:p>
-    <w:p>
-      <w:pPr>
-        <w:pStyle w:val="PargrafodaLista"/>
-        <w:numPr>
-          <w:ilvl w:val="0"/>
-          <w:numId w:val="20"/>
-        </w:numPr>
-      </w:pPr>
-      <w:r>
-        <w:t>SETOR (FK)</w:t>
-      </w:r>
-    </w:p>
-    <w:p>
-      <w:pPr>
-        <w:pStyle w:val="PargrafodaLista"/>
-        <w:numPr>
-          <w:ilvl w:val="0"/>
-          <w:numId w:val="20"/>
-        </w:numPr>
-      </w:pPr>
-      <w:r>
-        <w:t>CBO (FK)</w:t>
-      </w:r>
-    </w:p>
-    <w:p>
-      <w:pPr>
-        <w:rPr>
-          <w:b/>
-          <w:u w:val="single"/>
-        </w:rPr>
-      </w:pPr>
-      <w:r>
-        <w:rPr>
-          <w:b/>
-          <w:u w:val="single"/>
-        </w:rPr>
-        <w:t>FUNÇÃO RISCO OCUPACIONAL</w:t>
-      </w:r>
-      <w:r>
-        <w:rPr>
-          <w:b/>
-          <w:u w:val="single"/>
-        </w:rPr>
-        <w:t xml:space="preserve"> </w:t>
-      </w:r>
-      <w:r>
-        <w:rPr>
-          <w:b/>
-          <w:color w:val="5B9BD5" w:themeColor="accent1"/>
-          <w:u w:val="single"/>
-        </w:rPr>
-        <w:t>(</w:t>
+      <w:r>
+        <w:rPr>
+          <w:b/>
+          <w:color w:val="5B9BD5" w:themeColor="accent1"/>
+          <w:u w:val="single"/>
+        </w:rPr>
+        <w:t>k @</w:t>
       </w:r>
       <w:proofErr w:type="spellStart"/>
       <w:r>
@@ -1921,994 +3082,9 @@
           <w:color w:val="5B9BD5" w:themeColor="accent1"/>
           <w:u w:val="single"/>
         </w:rPr>
-        <w:t>thener</w:t>
+        <w:t>Embeddable</w:t>
       </w:r>
       <w:proofErr w:type="spellEnd"/>
-      <w:r>
-        <w:rPr>
-          <w:b/>
-          <w:color w:val="5B9BD5" w:themeColor="accent1"/>
-          <w:u w:val="single"/>
-        </w:rPr>
-        <w:t>)</w:t>
-      </w:r>
-    </w:p>
-    <w:p>
-      <w:pPr>
-        <w:pStyle w:val="PargrafodaLista"/>
-        <w:numPr>
-          <w:ilvl w:val="0"/>
-          <w:numId w:val="21"/>
-        </w:numPr>
-      </w:pPr>
-      <w:r>
-        <w:t>Código</w:t>
-      </w:r>
-    </w:p>
-    <w:p>
-      <w:pPr>
-        <w:pStyle w:val="PargrafodaLista"/>
-        <w:numPr>
-          <w:ilvl w:val="0"/>
-          <w:numId w:val="21"/>
-        </w:numPr>
-      </w:pPr>
-      <w:r>
-        <w:t>FUNÇÃO (FK)</w:t>
-      </w:r>
-    </w:p>
-    <w:p>
-      <w:pPr>
-        <w:pStyle w:val="PargrafodaLista"/>
-        <w:numPr>
-          <w:ilvl w:val="0"/>
-          <w:numId w:val="21"/>
-        </w:numPr>
-      </w:pPr>
-      <w:r>
-        <w:t>RISCO OCUPACIONAL (FK)</w:t>
-      </w:r>
-    </w:p>
-    <w:p>
-      <w:pPr>
-        <w:rPr>
-          <w:b/>
-          <w:u w:val="single"/>
-        </w:rPr>
-      </w:pPr>
-      <w:r>
-        <w:rPr>
-          <w:b/>
-          <w:u w:val="single"/>
-        </w:rPr>
-        <w:br w:type="page"/>
-      </w:r>
-    </w:p>
-    <w:p>
-      <w:pPr>
-        <w:rPr>
-          <w:b/>
-          <w:u w:val="single"/>
-        </w:rPr>
-      </w:pPr>
-      <w:r>
-        <w:rPr>
-          <w:b/>
-          <w:u w:val="single"/>
-        </w:rPr>
-        <w:lastRenderedPageBreak/>
-        <w:t>FUNÇÃO PROCEDIMENTO</w:t>
-      </w:r>
-      <w:r>
-        <w:rPr>
-          <w:b/>
-          <w:u w:val="single"/>
-        </w:rPr>
-        <w:t xml:space="preserve"> </w:t>
-      </w:r>
-      <w:r>
-        <w:rPr>
-          <w:b/>
-          <w:color w:val="5B9BD5" w:themeColor="accent1"/>
-          <w:u w:val="single"/>
-        </w:rPr>
-        <w:t>(</w:t>
-      </w:r>
-      <w:proofErr w:type="spellStart"/>
-      <w:r>
-        <w:rPr>
-          <w:b/>
-          <w:color w:val="5B9BD5" w:themeColor="accent1"/>
-          <w:u w:val="single"/>
-        </w:rPr>
-        <w:t>thener</w:t>
-      </w:r>
-      <w:proofErr w:type="spellEnd"/>
-      <w:r>
-        <w:rPr>
-          <w:b/>
-          <w:color w:val="5B9BD5" w:themeColor="accent1"/>
-          <w:u w:val="single"/>
-        </w:rPr>
-        <w:t>)</w:t>
-      </w:r>
-    </w:p>
-    <w:p>
-      <w:pPr>
-        <w:pStyle w:val="PargrafodaLista"/>
-        <w:numPr>
-          <w:ilvl w:val="0"/>
-          <w:numId w:val="22"/>
-        </w:numPr>
-      </w:pPr>
-      <w:r>
-        <w:t>Código</w:t>
-      </w:r>
-    </w:p>
-    <w:p>
-      <w:pPr>
-        <w:pStyle w:val="PargrafodaLista"/>
-        <w:numPr>
-          <w:ilvl w:val="0"/>
-          <w:numId w:val="22"/>
-        </w:numPr>
-      </w:pPr>
-      <w:r>
-        <w:t>FUNÇÃO (FK)</w:t>
-      </w:r>
-    </w:p>
-    <w:p>
-      <w:pPr>
-        <w:pStyle w:val="PargrafodaLista"/>
-        <w:numPr>
-          <w:ilvl w:val="0"/>
-          <w:numId w:val="22"/>
-        </w:numPr>
-      </w:pPr>
-      <w:r>
-        <w:t>PROCEDIMENTO (FK)</w:t>
-      </w:r>
-    </w:p>
-    <w:p>
-      <w:pPr>
-        <w:pStyle w:val="PargrafodaLista"/>
-        <w:numPr>
-          <w:ilvl w:val="0"/>
-          <w:numId w:val="22"/>
-        </w:numPr>
-      </w:pPr>
-      <w:r>
-        <w:t>Idade Exigência</w:t>
-      </w:r>
-    </w:p>
-    <w:p>
-      <w:pPr>
-        <w:pStyle w:val="PargrafodaLista"/>
-        <w:numPr>
-          <w:ilvl w:val="0"/>
-          <w:numId w:val="22"/>
-        </w:numPr>
-      </w:pPr>
-      <w:r>
-        <w:t>Realiza Admissional / Retorno em Meses</w:t>
-      </w:r>
-    </w:p>
-    <w:p>
-      <w:pPr>
-        <w:pStyle w:val="PargrafodaLista"/>
-        <w:numPr>
-          <w:ilvl w:val="0"/>
-          <w:numId w:val="22"/>
-        </w:numPr>
-      </w:pPr>
-      <w:r>
-        <w:t>Realiza Periódico / Retorno em Meses</w:t>
-      </w:r>
-    </w:p>
-    <w:p>
-      <w:pPr>
-        <w:pStyle w:val="PargrafodaLista"/>
-        <w:numPr>
-          <w:ilvl w:val="0"/>
-          <w:numId w:val="22"/>
-        </w:numPr>
-      </w:pPr>
-      <w:r>
-        <w:t xml:space="preserve">Realiza </w:t>
-      </w:r>
-      <w:proofErr w:type="spellStart"/>
-      <w:r>
-        <w:t>Demissional</w:t>
-      </w:r>
-      <w:proofErr w:type="spellEnd"/>
-      <w:r>
-        <w:t xml:space="preserve"> / Retorno em Meses</w:t>
-      </w:r>
-    </w:p>
-    <w:p>
-      <w:pPr>
-        <w:pStyle w:val="PargrafodaLista"/>
-        <w:numPr>
-          <w:ilvl w:val="0"/>
-          <w:numId w:val="22"/>
-        </w:numPr>
-      </w:pPr>
-      <w:r>
-        <w:t>Realiza Mudança de Função / Retorno em Meses</w:t>
-      </w:r>
-    </w:p>
-    <w:p>
-      <w:pPr>
-        <w:pStyle w:val="PargrafodaLista"/>
-        <w:numPr>
-          <w:ilvl w:val="0"/>
-          <w:numId w:val="22"/>
-        </w:numPr>
-      </w:pPr>
-      <w:r>
-        <w:t>Realiza Retorno ao Trabalho / Retorno em Meses</w:t>
-      </w:r>
-    </w:p>
-    <w:p>
-      <w:pPr>
-        <w:pStyle w:val="PargrafodaLista"/>
-      </w:pPr>
-    </w:p>
-    <w:p>
-      <w:pPr>
-        <w:rPr>
-          <w:b/>
-          <w:u w:val="single"/>
-        </w:rPr>
-      </w:pPr>
-      <w:r>
-        <w:rPr>
-          <w:b/>
-          <w:u w:val="single"/>
-        </w:rPr>
-        <w:t>SERVIÇO</w:t>
-      </w:r>
-      <w:r>
-        <w:rPr>
-          <w:b/>
-          <w:u w:val="single"/>
-        </w:rPr>
-        <w:t xml:space="preserve"> </w:t>
-      </w:r>
-      <w:r>
-        <w:rPr>
-          <w:b/>
-          <w:color w:val="5B9BD5" w:themeColor="accent1"/>
-          <w:u w:val="single"/>
-        </w:rPr>
-        <w:t>(</w:t>
-      </w:r>
-      <w:proofErr w:type="spellStart"/>
-      <w:r>
-        <w:rPr>
-          <w:b/>
-          <w:color w:val="5B9BD5" w:themeColor="accent1"/>
-          <w:u w:val="single"/>
-        </w:rPr>
-        <w:t>pedro</w:t>
-      </w:r>
-      <w:proofErr w:type="spellEnd"/>
-      <w:r>
-        <w:rPr>
-          <w:b/>
-          <w:color w:val="5B9BD5" w:themeColor="accent1"/>
-          <w:u w:val="single"/>
-        </w:rPr>
-        <w:t>)</w:t>
-      </w:r>
-    </w:p>
-    <w:p>
-      <w:pPr>
-        <w:pStyle w:val="PargrafodaLista"/>
-        <w:numPr>
-          <w:ilvl w:val="0"/>
-          <w:numId w:val="23"/>
-        </w:numPr>
-      </w:pPr>
-      <w:r>
-        <w:t>Código</w:t>
-      </w:r>
-    </w:p>
-    <w:p>
-      <w:pPr>
-        <w:pStyle w:val="PargrafodaLista"/>
-        <w:numPr>
-          <w:ilvl w:val="0"/>
-          <w:numId w:val="23"/>
-        </w:numPr>
-      </w:pPr>
-      <w:r>
-        <w:t>Nome</w:t>
-      </w:r>
-    </w:p>
-    <w:p>
-      <w:pPr>
-        <w:rPr>
-          <w:b/>
-          <w:u w:val="single"/>
-        </w:rPr>
-      </w:pPr>
-      <w:r>
-        <w:rPr>
-          <w:b/>
-          <w:u w:val="single"/>
-        </w:rPr>
-        <w:t>E</w:t>
-      </w:r>
-      <w:r>
-        <w:rPr>
-          <w:b/>
-          <w:u w:val="single"/>
-        </w:rPr>
-        <w:t>MPRESA</w:t>
-      </w:r>
-      <w:r>
-        <w:rPr>
-          <w:b/>
-          <w:u w:val="single"/>
-        </w:rPr>
-        <w:t xml:space="preserve"> </w:t>
-      </w:r>
-      <w:r>
-        <w:rPr>
-          <w:b/>
-          <w:u w:val="single"/>
-        </w:rPr>
-        <w:t>SERVIÇO</w:t>
-      </w:r>
-      <w:r>
-        <w:rPr>
-          <w:b/>
-          <w:u w:val="single"/>
-        </w:rPr>
-        <w:t xml:space="preserve"> </w:t>
-      </w:r>
-      <w:r>
-        <w:rPr>
-          <w:b/>
-          <w:color w:val="5B9BD5" w:themeColor="accent1"/>
-          <w:u w:val="single"/>
-        </w:rPr>
-        <w:t>(</w:t>
-      </w:r>
-      <w:proofErr w:type="spellStart"/>
-      <w:r>
-        <w:rPr>
-          <w:b/>
-          <w:color w:val="5B9BD5" w:themeColor="accent1"/>
-          <w:u w:val="single"/>
-        </w:rPr>
-        <w:t>pedro</w:t>
-      </w:r>
-      <w:proofErr w:type="spellEnd"/>
-      <w:r>
-        <w:rPr>
-          <w:b/>
-          <w:color w:val="5B9BD5" w:themeColor="accent1"/>
-          <w:u w:val="single"/>
-        </w:rPr>
-        <w:t>)</w:t>
-      </w:r>
-    </w:p>
-    <w:p>
-      <w:pPr>
-        <w:pStyle w:val="PargrafodaLista"/>
-        <w:numPr>
-          <w:ilvl w:val="0"/>
-          <w:numId w:val="24"/>
-        </w:numPr>
-      </w:pPr>
-      <w:r>
-        <w:t>Código</w:t>
-      </w:r>
-    </w:p>
-    <w:p>
-      <w:pPr>
-        <w:pStyle w:val="PargrafodaLista"/>
-        <w:numPr>
-          <w:ilvl w:val="0"/>
-          <w:numId w:val="24"/>
-        </w:numPr>
-      </w:pPr>
-      <w:r>
-        <w:t>EMPRESA (FK)</w:t>
-      </w:r>
-    </w:p>
-    <w:p>
-      <w:pPr>
-        <w:pStyle w:val="PargrafodaLista"/>
-        <w:numPr>
-          <w:ilvl w:val="0"/>
-          <w:numId w:val="24"/>
-        </w:numPr>
-      </w:pPr>
-      <w:r>
-        <w:t>SERVICO (FK)</w:t>
-      </w:r>
-    </w:p>
-    <w:p>
-      <w:pPr>
-        <w:rPr>
-          <w:b/>
-          <w:u w:val="single"/>
-        </w:rPr>
-      </w:pPr>
-      <w:r>
-        <w:rPr>
-          <w:b/>
-          <w:u w:val="single"/>
-        </w:rPr>
-        <w:t>LOTAÇÃO</w:t>
-      </w:r>
-      <w:r>
-        <w:rPr>
-          <w:b/>
-          <w:u w:val="single"/>
-        </w:rPr>
-        <w:t xml:space="preserve"> </w:t>
-      </w:r>
-      <w:r>
-        <w:rPr>
-          <w:b/>
-          <w:color w:val="5B9BD5" w:themeColor="accent1"/>
-          <w:u w:val="single"/>
-        </w:rPr>
-        <w:t>(</w:t>
-      </w:r>
-      <w:proofErr w:type="spellStart"/>
-      <w:r>
-        <w:rPr>
-          <w:b/>
-          <w:color w:val="5B9BD5" w:themeColor="accent1"/>
-          <w:u w:val="single"/>
-        </w:rPr>
-        <w:t>pedro</w:t>
-      </w:r>
-      <w:proofErr w:type="spellEnd"/>
-      <w:r>
-        <w:rPr>
-          <w:b/>
-          <w:color w:val="5B9BD5" w:themeColor="accent1"/>
-          <w:u w:val="single"/>
-        </w:rPr>
-        <w:t>)</w:t>
-      </w:r>
-    </w:p>
-    <w:p>
-      <w:pPr>
-        <w:pStyle w:val="PargrafodaLista"/>
-        <w:numPr>
-          <w:ilvl w:val="0"/>
-          <w:numId w:val="25"/>
-        </w:numPr>
-      </w:pPr>
-      <w:r>
-        <w:t>Código</w:t>
-      </w:r>
-    </w:p>
-    <w:p>
-      <w:pPr>
-        <w:pStyle w:val="PargrafodaLista"/>
-        <w:numPr>
-          <w:ilvl w:val="0"/>
-          <w:numId w:val="25"/>
-        </w:numPr>
-      </w:pPr>
-      <w:r>
-        <w:t>EMPRESA (FK)</w:t>
-      </w:r>
-    </w:p>
-    <w:p>
-      <w:pPr>
-        <w:pStyle w:val="PargrafodaLista"/>
-        <w:numPr>
-          <w:ilvl w:val="0"/>
-          <w:numId w:val="25"/>
-        </w:numPr>
-      </w:pPr>
-      <w:r>
-        <w:t>Nome</w:t>
-      </w:r>
-    </w:p>
-    <w:p>
-      <w:pPr>
-        <w:pStyle w:val="PargrafodaLista"/>
-        <w:numPr>
-          <w:ilvl w:val="0"/>
-          <w:numId w:val="25"/>
-        </w:numPr>
-      </w:pPr>
-      <w:r>
-        <w:t>Tipo pessoa (</w:t>
-      </w:r>
-      <w:proofErr w:type="spellStart"/>
-      <w:r>
-        <w:t>Enum</w:t>
-      </w:r>
-      <w:proofErr w:type="spellEnd"/>
-      <w:r>
-        <w:t>: jurídica / física)</w:t>
-      </w:r>
-    </w:p>
-    <w:p>
-      <w:pPr>
-        <w:pStyle w:val="PargrafodaLista"/>
-        <w:numPr>
-          <w:ilvl w:val="0"/>
-          <w:numId w:val="25"/>
-        </w:numPr>
-      </w:pPr>
-      <w:r>
-        <w:t>Situação (ativo / inativo)</w:t>
-      </w:r>
-    </w:p>
-    <w:p>
-      <w:pPr>
-        <w:pStyle w:val="PargrafodaLista"/>
-        <w:numPr>
-          <w:ilvl w:val="0"/>
-          <w:numId w:val="25"/>
-        </w:numPr>
-      </w:pPr>
-      <w:r>
-        <w:t>Endereço</w:t>
-      </w:r>
-    </w:p>
-    <w:p>
-      <w:pPr>
-        <w:pStyle w:val="PargrafodaLista"/>
-        <w:numPr>
-          <w:ilvl w:val="0"/>
-          <w:numId w:val="25"/>
-        </w:numPr>
-      </w:pPr>
-      <w:r>
-        <w:t>Telefone</w:t>
-      </w:r>
-    </w:p>
-    <w:p>
-      <w:pPr>
-        <w:pStyle w:val="PargrafodaLista"/>
-        <w:numPr>
-          <w:ilvl w:val="0"/>
-          <w:numId w:val="25"/>
-        </w:numPr>
-      </w:pPr>
-      <w:r>
-        <w:t>Contato</w:t>
-      </w:r>
-    </w:p>
-    <w:p>
-      <w:pPr>
-        <w:pStyle w:val="PargrafodaLista"/>
-        <w:numPr>
-          <w:ilvl w:val="0"/>
-          <w:numId w:val="25"/>
-        </w:numPr>
-      </w:pPr>
-      <w:r>
-        <w:t>Orientações específicas (campo texto)</w:t>
-      </w:r>
-    </w:p>
-    <w:p>
-      <w:pPr>
-        <w:rPr>
-          <w:b/>
-          <w:u w:val="single"/>
-        </w:rPr>
-      </w:pPr>
-      <w:r>
-        <w:rPr>
-          <w:b/>
-          <w:u w:val="single"/>
-        </w:rPr>
-        <w:br w:type="page"/>
-      </w:r>
-    </w:p>
-    <w:p>
-      <w:pPr>
-        <w:rPr>
-          <w:b/>
-          <w:u w:val="single"/>
-        </w:rPr>
-      </w:pPr>
-      <w:r>
-        <w:rPr>
-          <w:b/>
-          <w:u w:val="single"/>
-        </w:rPr>
-        <w:lastRenderedPageBreak/>
-        <w:t>FUNCIONÁRIO</w:t>
-      </w:r>
-      <w:r>
-        <w:rPr>
-          <w:b/>
-          <w:u w:val="single"/>
-        </w:rPr>
-        <w:t xml:space="preserve"> </w:t>
-      </w:r>
-      <w:r>
-        <w:rPr>
-          <w:b/>
-          <w:color w:val="5B9BD5" w:themeColor="accent1"/>
-          <w:u w:val="single"/>
-        </w:rPr>
-        <w:t>(</w:t>
-      </w:r>
-      <w:r>
-        <w:rPr>
-          <w:b/>
-          <w:color w:val="5B9BD5" w:themeColor="accent1"/>
-          <w:u w:val="single"/>
-        </w:rPr>
-        <w:t>pedro</w:t>
-      </w:r>
-      <w:r>
-        <w:rPr>
-          <w:b/>
-          <w:color w:val="5B9BD5" w:themeColor="accent1"/>
-          <w:u w:val="single"/>
-        </w:rPr>
-        <w:t>)</w:t>
-      </w:r>
-    </w:p>
-    <w:p>
-      <w:pPr>
-        <w:pStyle w:val="PargrafodaLista"/>
-        <w:numPr>
-          <w:ilvl w:val="0"/>
-          <w:numId w:val="26"/>
-        </w:numPr>
-      </w:pPr>
-      <w:r>
-        <w:t>Código</w:t>
-      </w:r>
-    </w:p>
-    <w:p>
-      <w:pPr>
-        <w:pStyle w:val="PargrafodaLista"/>
-        <w:numPr>
-          <w:ilvl w:val="0"/>
-          <w:numId w:val="26"/>
-        </w:numPr>
-      </w:pPr>
-      <w:r>
-        <w:t>EMPRESA (FK)</w:t>
-      </w:r>
-    </w:p>
-    <w:p>
-      <w:pPr>
-        <w:pStyle w:val="PargrafodaLista"/>
-        <w:numPr>
-          <w:ilvl w:val="0"/>
-          <w:numId w:val="26"/>
-        </w:numPr>
-      </w:pPr>
-      <w:r>
-        <w:t>Nome</w:t>
-      </w:r>
-    </w:p>
-    <w:p>
-      <w:pPr>
-        <w:pStyle w:val="PargrafodaLista"/>
-        <w:numPr>
-          <w:ilvl w:val="0"/>
-          <w:numId w:val="26"/>
-        </w:numPr>
-      </w:pPr>
-      <w:r>
-        <w:t>FUNCAO (FK)</w:t>
-      </w:r>
-    </w:p>
-    <w:p>
-      <w:pPr>
-        <w:pStyle w:val="PargrafodaLista"/>
-        <w:numPr>
-          <w:ilvl w:val="0"/>
-          <w:numId w:val="26"/>
-        </w:numPr>
-      </w:pPr>
-      <w:r>
-        <w:t>LOTACAO (FK)</w:t>
-      </w:r>
-    </w:p>
-    <w:p>
-      <w:pPr>
-        <w:pStyle w:val="PargrafodaLista"/>
-        <w:numPr>
-          <w:ilvl w:val="0"/>
-          <w:numId w:val="26"/>
-        </w:numPr>
-      </w:pPr>
-      <w:r>
-        <w:t>Data admissão</w:t>
-      </w:r>
-    </w:p>
-    <w:p>
-      <w:pPr>
-        <w:pStyle w:val="PargrafodaLista"/>
-        <w:numPr>
-          <w:ilvl w:val="0"/>
-          <w:numId w:val="26"/>
-        </w:numPr>
-      </w:pPr>
-      <w:proofErr w:type="spellStart"/>
-      <w:r>
-        <w:t>Ctps</w:t>
-      </w:r>
-      <w:proofErr w:type="spellEnd"/>
-    </w:p>
-    <w:p>
-      <w:pPr>
-        <w:pStyle w:val="PargrafodaLista"/>
-        <w:numPr>
-          <w:ilvl w:val="0"/>
-          <w:numId w:val="26"/>
-        </w:numPr>
-      </w:pPr>
-      <w:proofErr w:type="spellStart"/>
-      <w:r>
-        <w:t>Nit</w:t>
-      </w:r>
-      <w:proofErr w:type="spellEnd"/>
-    </w:p>
-    <w:p>
-      <w:pPr>
-        <w:pStyle w:val="PargrafodaLista"/>
-        <w:numPr>
-          <w:ilvl w:val="0"/>
-          <w:numId w:val="26"/>
-        </w:numPr>
-      </w:pPr>
-      <w:proofErr w:type="spellStart"/>
-      <w:r>
-        <w:t>Rg</w:t>
-      </w:r>
-      <w:proofErr w:type="spellEnd"/>
-    </w:p>
-    <w:p>
-      <w:pPr>
-        <w:pStyle w:val="PargrafodaLista"/>
-        <w:numPr>
-          <w:ilvl w:val="0"/>
-          <w:numId w:val="26"/>
-        </w:numPr>
-      </w:pPr>
-      <w:r>
-        <w:t>Data nascimento</w:t>
-      </w:r>
-    </w:p>
-    <w:p>
-      <w:pPr>
-        <w:pStyle w:val="PargrafodaLista"/>
-        <w:numPr>
-          <w:ilvl w:val="0"/>
-          <w:numId w:val="26"/>
-        </w:numPr>
-      </w:pPr>
-      <w:r>
-        <w:t>Data cadastro</w:t>
-      </w:r>
-    </w:p>
-    <w:p>
-      <w:pPr>
-        <w:pStyle w:val="PargrafodaLista"/>
-        <w:numPr>
-          <w:ilvl w:val="0"/>
-          <w:numId w:val="26"/>
-        </w:numPr>
-      </w:pPr>
-      <w:r>
-        <w:t>Sexo</w:t>
-      </w:r>
-    </w:p>
-    <w:p>
-      <w:pPr>
-        <w:pStyle w:val="PargrafodaLista"/>
-        <w:numPr>
-          <w:ilvl w:val="0"/>
-          <w:numId w:val="26"/>
-        </w:numPr>
-      </w:pPr>
-      <w:r>
-        <w:t>Situação (</w:t>
-      </w:r>
-      <w:proofErr w:type="spellStart"/>
-      <w:r>
-        <w:t>Enum</w:t>
-      </w:r>
-      <w:proofErr w:type="spellEnd"/>
-      <w:r>
-        <w:t xml:space="preserve">: ativo / demitido / </w:t>
-      </w:r>
-      <w:proofErr w:type="spellStart"/>
-      <w:r>
-        <w:t>lic</w:t>
-      </w:r>
-      <w:proofErr w:type="spellEnd"/>
-      <w:r>
-        <w:t xml:space="preserve"> maternidade / afastado / licenciado / baixa)</w:t>
-      </w:r>
-    </w:p>
-    <w:p>
-      <w:pPr>
-        <w:rPr>
-          <w:b/>
-          <w:u w:val="single"/>
-        </w:rPr>
-      </w:pPr>
-      <w:r>
-        <w:rPr>
-          <w:b/>
-          <w:u w:val="single"/>
-        </w:rPr>
-        <w:t>C</w:t>
-      </w:r>
-      <w:r>
-        <w:rPr>
-          <w:b/>
-          <w:u w:val="single"/>
-        </w:rPr>
-        <w:t>REDENCIADO</w:t>
-      </w:r>
-      <w:r>
-        <w:rPr>
-          <w:b/>
-          <w:u w:val="single"/>
-        </w:rPr>
-        <w:t xml:space="preserve"> </w:t>
-      </w:r>
-      <w:r>
-        <w:rPr>
-          <w:b/>
-          <w:color w:val="5B9BD5" w:themeColor="accent1"/>
-          <w:u w:val="single"/>
-        </w:rPr>
-        <w:t>(</w:t>
-      </w:r>
-      <w:proofErr w:type="spellStart"/>
-      <w:r>
-        <w:rPr>
-          <w:b/>
-          <w:color w:val="5B9BD5" w:themeColor="accent1"/>
-          <w:u w:val="single"/>
-        </w:rPr>
-        <w:t>thener</w:t>
-      </w:r>
-      <w:proofErr w:type="spellEnd"/>
-      <w:r>
-        <w:rPr>
-          <w:b/>
-          <w:color w:val="5B9BD5" w:themeColor="accent1"/>
-          <w:u w:val="single"/>
-        </w:rPr>
-        <w:t>)</w:t>
-      </w:r>
-    </w:p>
-    <w:p>
-      <w:pPr>
-        <w:pStyle w:val="PargrafodaLista"/>
-        <w:numPr>
-          <w:ilvl w:val="0"/>
-          <w:numId w:val="27"/>
-        </w:numPr>
-      </w:pPr>
-      <w:r>
-        <w:t>Código</w:t>
-      </w:r>
-    </w:p>
-    <w:p>
-      <w:pPr>
-        <w:pStyle w:val="PargrafodaLista"/>
-        <w:numPr>
-          <w:ilvl w:val="0"/>
-          <w:numId w:val="27"/>
-        </w:numPr>
-      </w:pPr>
-      <w:r>
-        <w:t>Nome</w:t>
-      </w:r>
-    </w:p>
-    <w:p>
-      <w:pPr>
-        <w:pStyle w:val="PargrafodaLista"/>
-        <w:numPr>
-          <w:ilvl w:val="0"/>
-          <w:numId w:val="27"/>
-        </w:numPr>
-      </w:pPr>
-      <w:r>
-        <w:t>Endereço</w:t>
-      </w:r>
-    </w:p>
-    <w:p>
-      <w:pPr>
-        <w:pStyle w:val="PargrafodaLista"/>
-        <w:numPr>
-          <w:ilvl w:val="0"/>
-          <w:numId w:val="27"/>
-        </w:numPr>
-      </w:pPr>
-      <w:r>
-        <w:t>Referência do endereço</w:t>
-      </w:r>
-    </w:p>
-    <w:p>
-      <w:pPr>
-        <w:pStyle w:val="PargrafodaLista"/>
-        <w:numPr>
-          <w:ilvl w:val="0"/>
-          <w:numId w:val="27"/>
-        </w:numPr>
-      </w:pPr>
-      <w:r>
-        <w:t>Horário de atendimento</w:t>
-      </w:r>
-    </w:p>
-    <w:p>
-      <w:pPr>
-        <w:pStyle w:val="PargrafodaLista"/>
-        <w:numPr>
-          <w:ilvl w:val="0"/>
-          <w:numId w:val="27"/>
-        </w:numPr>
-      </w:pPr>
-      <w:r>
-        <w:t>Situação (ativo / cancelado)</w:t>
-      </w:r>
-    </w:p>
-    <w:p>
-      <w:pPr>
-        <w:rPr>
-          <w:b/>
-          <w:u w:val="single"/>
-        </w:rPr>
-      </w:pPr>
-      <w:r>
-        <w:rPr>
-          <w:b/>
-          <w:u w:val="single"/>
-        </w:rPr>
-        <w:t>PROCEDIMENTOS DO CREDENCIADO</w:t>
-      </w:r>
-      <w:r>
-        <w:rPr>
-          <w:b/>
-          <w:u w:val="single"/>
-        </w:rPr>
-        <w:t xml:space="preserve"> </w:t>
-      </w:r>
-      <w:r>
-        <w:rPr>
-          <w:b/>
-          <w:color w:val="5B9BD5" w:themeColor="accent1"/>
-          <w:u w:val="single"/>
-        </w:rPr>
-        <w:t>(</w:t>
-      </w:r>
-      <w:proofErr w:type="spellStart"/>
-      <w:r>
-        <w:rPr>
-          <w:b/>
-          <w:color w:val="5B9BD5" w:themeColor="accent1"/>
-          <w:u w:val="single"/>
-        </w:rPr>
-        <w:t>thener</w:t>
-      </w:r>
-      <w:proofErr w:type="spellEnd"/>
-      <w:r>
-        <w:rPr>
-          <w:b/>
-          <w:color w:val="5B9BD5" w:themeColor="accent1"/>
-          <w:u w:val="single"/>
-        </w:rPr>
-        <w:t>)</w:t>
-      </w:r>
     </w:p>
     <w:p>
       <w:pPr>

</xml_diff>